<commit_message>
Hakkımda kısmı özgeçmiş olarak değiştirildi ve tüm html ler oluşturuldu.
</commit_message>
<xml_diff>
--- a/bilgi.docx
+++ b/bilgi.docx
@@ -95,11 +95,100 @@
       </w:r>
       <w:r>
         <w:rPr>
-          <w:sz w:val="40"/>
-          <w:szCs w:val="40"/>
-        </w:rPr>
-        <w:t>Ana sayfa tasarımı ve kısaca ben kimim , yapmaktan hoşlandıklarım kısımları yapıldı.</w:t>
-      </w:r>
+          <w:rFonts w:ascii="Times New Roman" w:hAnsi="Times New Roman" w:cs="Times New Roman"/>
+          <w:sz w:val="40"/>
+          <w:szCs w:val="40"/>
+        </w:rPr>
+        <w:t xml:space="preserve">Ana sayfa tasarımı ve kısaca ben kimim , yapmaktan hoşlandıklarım kısımları </w:t>
+      </w:r>
+      <w:r>
+        <w:rPr>
+          <w:rFonts w:ascii="Times New Roman" w:hAnsi="Times New Roman" w:cs="Times New Roman"/>
+          <w:sz w:val="40"/>
+          <w:szCs w:val="40"/>
+        </w:rPr>
+        <w:t>bitti. Ana Sayfa kısmı tamamen oluşturuldu</w:t>
+      </w:r>
+      <w:r>
+        <w:rPr>
+          <w:sz w:val="40"/>
+          <w:szCs w:val="40"/>
+        </w:rPr>
+        <w:t>.</w:t>
+      </w:r>
+    </w:p>
+    <w:p>
+      <w:pPr>
+        <w:rPr>
+          <w:sz w:val="40"/>
+          <w:szCs w:val="40"/>
+        </w:rPr>
+      </w:pPr>
+    </w:p>
+    <w:p>
+      <w:pPr>
+        <w:rPr>
+          <w:sz w:val="40"/>
+          <w:szCs w:val="40"/>
+        </w:rPr>
+      </w:pPr>
+      <w:proofErr w:type="gramStart"/>
+      <w:r>
+        <w:rPr>
+          <w:color w:val="FF0000"/>
+          <w:sz w:val="40"/>
+          <w:szCs w:val="40"/>
+        </w:rPr>
+        <w:t>Özgeçmiş :</w:t>
+      </w:r>
+      <w:proofErr w:type="gramEnd"/>
+      <w:r>
+        <w:rPr>
+          <w:sz w:val="40"/>
+          <w:szCs w:val="40"/>
+        </w:rPr>
+        <w:t xml:space="preserve"> </w:t>
+      </w:r>
+      <w:r>
+        <w:rPr>
+          <w:rFonts w:ascii="Times New Roman" w:hAnsi="Times New Roman" w:cs="Times New Roman"/>
+          <w:sz w:val="40"/>
+          <w:szCs w:val="40"/>
+        </w:rPr>
+        <w:t>Özgeçmiş kısmı eğitim sürecim şeklinde bir başlığın altında olmak üzere öğrenim gördüğüm tüm okullar kronolojik sırayla dizildi ve okul hayatım kısaca anlatıldı.</w:t>
+      </w:r>
+    </w:p>
+    <w:p>
+      <w:pPr>
+        <w:rPr>
+          <w:sz w:val="40"/>
+          <w:szCs w:val="40"/>
+        </w:rPr>
+      </w:pPr>
+    </w:p>
+    <w:p>
+      <w:pPr>
+        <w:rPr>
+          <w:sz w:val="40"/>
+          <w:szCs w:val="40"/>
+        </w:rPr>
+      </w:pPr>
+    </w:p>
+    <w:p>
+      <w:pPr>
+        <w:rPr>
+          <w:sz w:val="40"/>
+          <w:szCs w:val="40"/>
+        </w:rPr>
+      </w:pPr>
+    </w:p>
+    <w:p>
+      <w:pPr>
+        <w:rPr>
+          <w:sz w:val="40"/>
+          <w:szCs w:val="40"/>
+        </w:rPr>
+      </w:pPr>
     </w:p>
     <w:sectPr>
       <w:pgSz w:w="11906" w:h="16838"/>

</xml_diff>

<commit_message>
iletişim kısmının form tasarımı yapıldı.
</commit_message>
<xml_diff>
--- a/bilgi.docx
+++ b/bilgi.docx
@@ -9,37 +9,12 @@
           <w:szCs w:val="40"/>
         </w:rPr>
       </w:pPr>
-      <w:proofErr w:type="spellStart"/>
       <w:r>
         <w:rPr>
           <w:sz w:val="40"/>
           <w:szCs w:val="40"/>
         </w:rPr>
-        <w:t>Github</w:t>
-      </w:r>
-      <w:proofErr w:type="spellEnd"/>
-      <w:r>
-        <w:rPr>
-          <w:sz w:val="40"/>
-          <w:szCs w:val="40"/>
-        </w:rPr>
-        <w:t xml:space="preserve"> </w:t>
-      </w:r>
-      <w:proofErr w:type="gramStart"/>
-      <w:r>
-        <w:rPr>
-          <w:sz w:val="40"/>
-          <w:szCs w:val="40"/>
-        </w:rPr>
-        <w:t>linki :</w:t>
-      </w:r>
-      <w:proofErr w:type="gramEnd"/>
-      <w:r>
-        <w:rPr>
-          <w:sz w:val="40"/>
-          <w:szCs w:val="40"/>
-        </w:rPr>
-        <w:t xml:space="preserve"> </w:t>
+        <w:t xml:space="preserve">Github linki : </w:t>
       </w:r>
       <w:hyperlink r:id="rId4" w:history="1">
         <w:r>
@@ -73,21 +48,58 @@
           <w:sz w:val="40"/>
           <w:szCs w:val="40"/>
         </w:rPr>
-        <w:t xml:space="preserve">Ana </w:t>
+        <w:t xml:space="preserve">Ana Sayfa : </w:t>
       </w:r>
-      <w:proofErr w:type="gramStart"/>
       <w:r>
         <w:rPr>
+          <w:rFonts w:ascii="Times New Roman" w:hAnsi="Times New Roman" w:cs="Times New Roman"/>
+          <w:sz w:val="40"/>
+          <w:szCs w:val="40"/>
+        </w:rPr>
+        <w:t xml:space="preserve">Ana sayfa tasarımı ve kısaca ben kimim , yapmaktan hoşlandıklarım kısımları </w:t>
+      </w:r>
+      <w:r>
+        <w:rPr>
+          <w:rFonts w:ascii="Times New Roman" w:hAnsi="Times New Roman" w:cs="Times New Roman"/>
+          <w:sz w:val="40"/>
+          <w:szCs w:val="40"/>
+        </w:rPr>
+        <w:t>bitti. Ana Sayfa kısmı tamamen oluşturuldu</w:t>
+      </w:r>
+      <w:r>
+        <w:rPr>
+          <w:sz w:val="40"/>
+          <w:szCs w:val="40"/>
+        </w:rPr>
+        <w:t>.</w:t>
+      </w:r>
+    </w:p>
+    <w:p>
+      <w:pPr>
+        <w:rPr>
+          <w:sz w:val="40"/>
+          <w:szCs w:val="40"/>
+        </w:rPr>
+      </w:pPr>
+    </w:p>
+    <w:p>
+      <w:pPr>
+        <w:rPr>
+          <w:rFonts w:ascii="Times New Roman" w:hAnsi="Times New Roman" w:cs="Times New Roman"/>
+          <w:sz w:val="40"/>
+          <w:szCs w:val="40"/>
+        </w:rPr>
+      </w:pPr>
+      <w:r>
+        <w:rPr>
           <w:color w:val="FF0000"/>
           <w:sz w:val="40"/>
           <w:szCs w:val="40"/>
         </w:rPr>
-        <w:t>Sayfa :</w:t>
+        <w:t>Özgeçmiş :</w:t>
       </w:r>
-      <w:proofErr w:type="gramEnd"/>
       <w:r>
         <w:rPr>
-          <w:color w:val="FF0000"/>
           <w:sz w:val="40"/>
           <w:szCs w:val="40"/>
         </w:rPr>
@@ -99,7 +111,33 @@
           <w:sz w:val="40"/>
           <w:szCs w:val="40"/>
         </w:rPr>
-        <w:t xml:space="preserve">Ana sayfa tasarımı ve kısaca ben kimim , yapmaktan hoşlandıklarım kısımları </w:t>
+        <w:t>Özgeçmiş kısmı eğitim sürecim şeklinde bir başlığın altında olmak üzere öğrenim gördüğüm tüm okullar kronolojik sırayla dizildi ve okul hayatım kısaca anlatıldı.</w:t>
+      </w:r>
+    </w:p>
+    <w:p>
+      <w:pPr>
+        <w:rPr>
+          <w:rFonts w:ascii="Times New Roman" w:hAnsi="Times New Roman" w:cs="Times New Roman"/>
+          <w:sz w:val="40"/>
+          <w:szCs w:val="40"/>
+        </w:rPr>
+      </w:pPr>
+    </w:p>
+    <w:p>
+      <w:pPr>
+        <w:rPr>
+          <w:sz w:val="40"/>
+          <w:szCs w:val="40"/>
+        </w:rPr>
+      </w:pPr>
+      <w:r>
+        <w:rPr>
+          <w:rFonts w:ascii="Times New Roman" w:hAnsi="Times New Roman" w:cs="Times New Roman"/>
+          <w:color w:val="FF0000"/>
+          <w:sz w:val="40"/>
+          <w:szCs w:val="40"/>
+        </w:rPr>
+        <w:t xml:space="preserve">İletişim : </w:t>
       </w:r>
       <w:r>
         <w:rPr>
@@ -107,55 +145,7 @@
           <w:sz w:val="40"/>
           <w:szCs w:val="40"/>
         </w:rPr>
-        <w:t>bitti. Ana Sayfa kısmı tamamen oluşturuldu</w:t>
-      </w:r>
-      <w:r>
-        <w:rPr>
-          <w:sz w:val="40"/>
-          <w:szCs w:val="40"/>
-        </w:rPr>
-        <w:t>.</w:t>
-      </w:r>
-    </w:p>
-    <w:p>
-      <w:pPr>
-        <w:rPr>
-          <w:sz w:val="40"/>
-          <w:szCs w:val="40"/>
-        </w:rPr>
-      </w:pPr>
-    </w:p>
-    <w:p>
-      <w:pPr>
-        <w:rPr>
-          <w:sz w:val="40"/>
-          <w:szCs w:val="40"/>
-        </w:rPr>
-      </w:pPr>
-      <w:proofErr w:type="gramStart"/>
-      <w:r>
-        <w:rPr>
-          <w:color w:val="FF0000"/>
-          <w:sz w:val="40"/>
-          <w:szCs w:val="40"/>
-        </w:rPr>
-        <w:t>Özgeçmiş :</w:t>
-      </w:r>
-      <w:proofErr w:type="gramEnd"/>
-      <w:r>
-        <w:rPr>
-          <w:sz w:val="40"/>
-          <w:szCs w:val="40"/>
-        </w:rPr>
-        <w:t xml:space="preserve"> </w:t>
-      </w:r>
-      <w:r>
-        <w:rPr>
-          <w:rFonts w:ascii="Times New Roman" w:hAnsi="Times New Roman" w:cs="Times New Roman"/>
-          <w:sz w:val="40"/>
-          <w:szCs w:val="40"/>
-        </w:rPr>
-        <w:t>Özgeçmiş kısmı eğitim sürecim şeklinde bir başlığın altında olmak üzere öğrenim gördüğüm tüm okullar kronolojik sırayla dizildi ve okul hayatım kısaca anlatıldı.</w:t>
+        <w:t>İletişim formu tasarım olarak oluşturuldu.</w:t>
       </w:r>
     </w:p>
     <w:p>

</xml_diff>

<commit_message>
Şehrim kısmının tasarımı yapıldı.
</commit_message>
<xml_diff>
--- a/bilgi.docx
+++ b/bilgi.docx
@@ -9,37 +9,12 @@
           <w:szCs w:val="40"/>
         </w:rPr>
       </w:pPr>
-      <w:proofErr w:type="spellStart"/>
-      <w:r>
-        <w:rPr>
-          <w:sz w:val="40"/>
-          <w:szCs w:val="40"/>
-        </w:rPr>
-        <w:t>Github</w:t>
-      </w:r>
-      <w:proofErr w:type="spellEnd"/>
-      <w:r>
-        <w:rPr>
-          <w:sz w:val="40"/>
-          <w:szCs w:val="40"/>
-        </w:rPr>
-        <w:t xml:space="preserve"> </w:t>
-      </w:r>
-      <w:proofErr w:type="gramStart"/>
-      <w:r>
-        <w:rPr>
-          <w:sz w:val="40"/>
-          <w:szCs w:val="40"/>
-        </w:rPr>
-        <w:t>linki :</w:t>
-      </w:r>
-      <w:proofErr w:type="gramEnd"/>
-      <w:r>
-        <w:rPr>
-          <w:sz w:val="40"/>
-          <w:szCs w:val="40"/>
-        </w:rPr>
-        <w:t xml:space="preserve"> </w:t>
+      <w:r>
+        <w:rPr>
+          <w:sz w:val="40"/>
+          <w:szCs w:val="40"/>
+        </w:rPr>
+        <w:t xml:space="preserve">Github linki : </w:t>
       </w:r>
       <w:hyperlink r:id="rId4" w:history="1">
         <w:r>
@@ -73,110 +48,159 @@
           <w:sz w:val="40"/>
           <w:szCs w:val="40"/>
         </w:rPr>
-        <w:t xml:space="preserve">Ana </w:t>
-      </w:r>
-      <w:proofErr w:type="gramStart"/>
+        <w:t xml:space="preserve">Ana Sayfa : </w:t>
+      </w:r>
+      <w:r>
+        <w:rPr>
+          <w:rFonts w:ascii="Times New Roman" w:hAnsi="Times New Roman" w:cs="Times New Roman"/>
+          <w:sz w:val="40"/>
+          <w:szCs w:val="40"/>
+        </w:rPr>
+        <w:t xml:space="preserve">Ana sayfa tasarımı ve kısaca ben kimim , yapmaktan hoşlandıklarım kısımları </w:t>
+      </w:r>
+      <w:r>
+        <w:rPr>
+          <w:rFonts w:ascii="Times New Roman" w:hAnsi="Times New Roman" w:cs="Times New Roman"/>
+          <w:sz w:val="40"/>
+          <w:szCs w:val="40"/>
+        </w:rPr>
+        <w:t>bitti. Ana Sayfa kısmı tamamen oluşturuldu</w:t>
+      </w:r>
+      <w:r>
+        <w:rPr>
+          <w:sz w:val="40"/>
+          <w:szCs w:val="40"/>
+        </w:rPr>
+        <w:t>.</w:t>
+      </w:r>
+    </w:p>
+    <w:p>
+      <w:pPr>
+        <w:rPr>
+          <w:sz w:val="40"/>
+          <w:szCs w:val="40"/>
+        </w:rPr>
+      </w:pPr>
+    </w:p>
+    <w:p>
+      <w:pPr>
+        <w:rPr>
+          <w:rFonts w:ascii="Times New Roman" w:hAnsi="Times New Roman" w:cs="Times New Roman"/>
+          <w:sz w:val="40"/>
+          <w:szCs w:val="40"/>
+        </w:rPr>
+      </w:pPr>
       <w:r>
         <w:rPr>
           <w:color w:val="FF0000"/>
           <w:sz w:val="40"/>
           <w:szCs w:val="40"/>
         </w:rPr>
-        <w:t>Sayfa :</w:t>
-      </w:r>
-      <w:proofErr w:type="gramEnd"/>
-      <w:r>
-        <w:rPr>
+        <w:t>Özgeçmiş :</w:t>
+      </w:r>
+      <w:r>
+        <w:rPr>
+          <w:sz w:val="40"/>
+          <w:szCs w:val="40"/>
+        </w:rPr>
+        <w:t xml:space="preserve"> </w:t>
+      </w:r>
+      <w:r>
+        <w:rPr>
+          <w:rFonts w:ascii="Times New Roman" w:hAnsi="Times New Roman" w:cs="Times New Roman"/>
+          <w:sz w:val="40"/>
+          <w:szCs w:val="40"/>
+        </w:rPr>
+        <w:t>Özgeçmiş kısmı eğitim sürecim şeklinde bir başlığın altında olmak üzere öğrenim gördüğüm tüm okullar kronolojik sırayla dizildi ve okul hayatım kısaca anlatıldı.</w:t>
+      </w:r>
+    </w:p>
+    <w:p>
+      <w:pPr>
+        <w:rPr>
+          <w:rFonts w:ascii="Times New Roman" w:hAnsi="Times New Roman" w:cs="Times New Roman"/>
+          <w:sz w:val="40"/>
+          <w:szCs w:val="40"/>
+        </w:rPr>
+      </w:pPr>
+    </w:p>
+    <w:p>
+      <w:pPr>
+        <w:rPr>
+          <w:rFonts w:ascii="Times New Roman" w:hAnsi="Times New Roman" w:cs="Times New Roman"/>
+          <w:sz w:val="40"/>
+          <w:szCs w:val="40"/>
+        </w:rPr>
+      </w:pPr>
+      <w:r>
+        <w:rPr>
+          <w:rFonts w:ascii="Times New Roman" w:hAnsi="Times New Roman" w:cs="Times New Roman"/>
           <w:color w:val="FF0000"/>
           <w:sz w:val="40"/>
           <w:szCs w:val="40"/>
         </w:rPr>
-        <w:t xml:space="preserve"> </w:t>
-      </w:r>
-      <w:r>
-        <w:rPr>
-          <w:rFonts w:ascii="Times New Roman" w:hAnsi="Times New Roman" w:cs="Times New Roman"/>
-          <w:sz w:val="40"/>
-          <w:szCs w:val="40"/>
-        </w:rPr>
-        <w:t xml:space="preserve">Ana sayfa tasarımı ve kısaca ben kimim , yapmaktan hoşlandıklarım kısımları </w:t>
-      </w:r>
-      <w:r>
-        <w:rPr>
-          <w:rFonts w:ascii="Times New Roman" w:hAnsi="Times New Roman" w:cs="Times New Roman"/>
-          <w:sz w:val="40"/>
-          <w:szCs w:val="40"/>
-        </w:rPr>
-        <w:t>bitti. Ana Sayfa kısmı tamamen oluşturuldu</w:t>
-      </w:r>
-      <w:r>
-        <w:rPr>
-          <w:sz w:val="40"/>
-          <w:szCs w:val="40"/>
-        </w:rPr>
-        <w:t>.</w:t>
-      </w:r>
-    </w:p>
-    <w:p>
-      <w:pPr>
-        <w:rPr>
-          <w:sz w:val="40"/>
-          <w:szCs w:val="40"/>
-        </w:rPr>
-      </w:pPr>
-    </w:p>
-    <w:p>
-      <w:pPr>
-        <w:rPr>
-          <w:rFonts w:ascii="Times New Roman" w:hAnsi="Times New Roman" w:cs="Times New Roman"/>
-          <w:sz w:val="40"/>
-          <w:szCs w:val="40"/>
-        </w:rPr>
-      </w:pPr>
-      <w:proofErr w:type="gramStart"/>
-      <w:r>
-        <w:rPr>
+        <w:t xml:space="preserve">Login : </w:t>
+      </w:r>
+      <w:r>
+        <w:rPr>
+          <w:rFonts w:ascii="Times New Roman" w:hAnsi="Times New Roman" w:cs="Times New Roman"/>
+          <w:sz w:val="40"/>
+          <w:szCs w:val="40"/>
+        </w:rPr>
+        <w:t>Login sayfasının tasarımı yapıldı.</w:t>
+      </w:r>
+    </w:p>
+    <w:p>
+      <w:pPr>
+        <w:rPr>
+          <w:rFonts w:ascii="Times New Roman" w:hAnsi="Times New Roman" w:cs="Times New Roman"/>
+          <w:sz w:val="40"/>
+          <w:szCs w:val="40"/>
+        </w:rPr>
+      </w:pPr>
+    </w:p>
+    <w:p>
+      <w:pPr>
+        <w:rPr>
+          <w:rFonts w:ascii="Times New Roman" w:hAnsi="Times New Roman" w:cs="Times New Roman"/>
+          <w:sz w:val="40"/>
+          <w:szCs w:val="40"/>
+        </w:rPr>
+      </w:pPr>
+      <w:r>
+        <w:rPr>
+          <w:rFonts w:ascii="Times New Roman" w:hAnsi="Times New Roman" w:cs="Times New Roman"/>
           <w:color w:val="FF0000"/>
           <w:sz w:val="40"/>
           <w:szCs w:val="40"/>
         </w:rPr>
-        <w:t>Özgeçmiş :</w:t>
-      </w:r>
-      <w:proofErr w:type="gramEnd"/>
-      <w:r>
-        <w:rPr>
-          <w:sz w:val="40"/>
-          <w:szCs w:val="40"/>
-        </w:rPr>
-        <w:t xml:space="preserve"> </w:t>
-      </w:r>
-      <w:r>
-        <w:rPr>
-          <w:rFonts w:ascii="Times New Roman" w:hAnsi="Times New Roman" w:cs="Times New Roman"/>
-          <w:sz w:val="40"/>
-          <w:szCs w:val="40"/>
-        </w:rPr>
-        <w:t>Özgeçmiş kısmı eğitim sürecim şeklinde bir başlığın altında olmak üzere öğrenim gördüğüm tüm okullar kronolojik sırayla dizildi ve okul hayatım kısaca anlatıldı.</w:t>
-      </w:r>
-    </w:p>
-    <w:p>
-      <w:pPr>
-        <w:rPr>
-          <w:rFonts w:ascii="Times New Roman" w:hAnsi="Times New Roman" w:cs="Times New Roman"/>
-          <w:sz w:val="40"/>
-          <w:szCs w:val="40"/>
-        </w:rPr>
-      </w:pPr>
-    </w:p>
-    <w:p>
-      <w:pPr>
-        <w:rPr>
-          <w:rFonts w:ascii="Times New Roman" w:hAnsi="Times New Roman" w:cs="Times New Roman"/>
-          <w:sz w:val="40"/>
-          <w:szCs w:val="40"/>
-        </w:rPr>
-      </w:pPr>
-      <w:proofErr w:type="gramStart"/>
+        <w:t xml:space="preserve">İletişim : </w:t>
+      </w:r>
+      <w:r>
+        <w:rPr>
+          <w:rFonts w:ascii="Times New Roman" w:hAnsi="Times New Roman" w:cs="Times New Roman"/>
+          <w:sz w:val="40"/>
+          <w:szCs w:val="40"/>
+        </w:rPr>
+        <w:t>İletişim formu tasarım olarak oluşturuldu.</w:t>
+      </w:r>
+    </w:p>
+    <w:p>
+      <w:pPr>
+        <w:rPr>
+          <w:rFonts w:ascii="Times New Roman" w:hAnsi="Times New Roman" w:cs="Times New Roman"/>
+          <w:sz w:val="40"/>
+          <w:szCs w:val="40"/>
+        </w:rPr>
+      </w:pPr>
+    </w:p>
+    <w:p>
+      <w:pPr>
+        <w:rPr>
+          <w:rFonts w:ascii="Times New Roman" w:hAnsi="Times New Roman" w:cs="Times New Roman"/>
+          <w:sz w:val="40"/>
+          <w:szCs w:val="40"/>
+        </w:rPr>
+      </w:pPr>
       <w:r>
         <w:rPr>
           <w:rFonts w:ascii="Times New Roman" w:hAnsi="Times New Roman" w:cs="Times New Roman"/>
@@ -184,9 +208,34 @@
           <w:sz w:val="40"/>
           <w:szCs w:val="40"/>
         </w:rPr>
-        <w:t>Login :</w:t>
-      </w:r>
-      <w:proofErr w:type="gramEnd"/>
+        <w:t xml:space="preserve">Mirasımız : </w:t>
+      </w:r>
+      <w:r>
+        <w:rPr>
+          <w:rFonts w:ascii="Times New Roman" w:hAnsi="Times New Roman" w:cs="Times New Roman"/>
+          <w:sz w:val="40"/>
+          <w:szCs w:val="40"/>
+        </w:rPr>
+        <w:t>Mirasımız kısmı tamamen oluşturuldu. Sadece navbar kısmında belirli sorunlar var.</w:t>
+      </w:r>
+    </w:p>
+    <w:p>
+      <w:pPr>
+        <w:rPr>
+          <w:rFonts w:ascii="Times New Roman" w:hAnsi="Times New Roman" w:cs="Times New Roman"/>
+          <w:sz w:val="40"/>
+          <w:szCs w:val="40"/>
+        </w:rPr>
+      </w:pPr>
+    </w:p>
+    <w:p>
+      <w:pPr>
+        <w:rPr>
+          <w:rFonts w:ascii="Times New Roman" w:hAnsi="Times New Roman" w:cs="Times New Roman"/>
+          <w:sz w:val="40"/>
+          <w:szCs w:val="40"/>
+        </w:rPr>
+      </w:pPr>
       <w:r>
         <w:rPr>
           <w:rFonts w:ascii="Times New Roman" w:hAnsi="Times New Roman" w:cs="Times New Roman"/>
@@ -194,171 +243,23 @@
           <w:sz w:val="40"/>
           <w:szCs w:val="40"/>
         </w:rPr>
-        <w:t xml:space="preserve"> </w:t>
-      </w:r>
-      <w:r>
-        <w:rPr>
-          <w:rFonts w:ascii="Times New Roman" w:hAnsi="Times New Roman" w:cs="Times New Roman"/>
-          <w:sz w:val="40"/>
-          <w:szCs w:val="40"/>
-        </w:rPr>
-        <w:t>Login sayfasının tasarımı yapıldı.</w:t>
-      </w:r>
-    </w:p>
-    <w:p>
-      <w:pPr>
-        <w:rPr>
-          <w:rFonts w:ascii="Times New Roman" w:hAnsi="Times New Roman" w:cs="Times New Roman"/>
-          <w:sz w:val="40"/>
-          <w:szCs w:val="40"/>
-        </w:rPr>
-      </w:pPr>
-    </w:p>
-    <w:p>
-      <w:pPr>
-        <w:rPr>
-          <w:rFonts w:ascii="Times New Roman" w:hAnsi="Times New Roman" w:cs="Times New Roman"/>
-          <w:sz w:val="40"/>
-          <w:szCs w:val="40"/>
-        </w:rPr>
-      </w:pPr>
-      <w:proofErr w:type="gramStart"/>
-      <w:r>
-        <w:rPr>
-          <w:rFonts w:ascii="Times New Roman" w:hAnsi="Times New Roman" w:cs="Times New Roman"/>
-          <w:color w:val="FF0000"/>
-          <w:sz w:val="40"/>
-          <w:szCs w:val="40"/>
-        </w:rPr>
-        <w:t>İletişim :</w:t>
-      </w:r>
-      <w:proofErr w:type="gramEnd"/>
-      <w:r>
-        <w:rPr>
-          <w:rFonts w:ascii="Times New Roman" w:hAnsi="Times New Roman" w:cs="Times New Roman"/>
-          <w:color w:val="FF0000"/>
-          <w:sz w:val="40"/>
-          <w:szCs w:val="40"/>
-        </w:rPr>
-        <w:t xml:space="preserve"> </w:t>
-      </w:r>
-      <w:r>
-        <w:rPr>
-          <w:rFonts w:ascii="Times New Roman" w:hAnsi="Times New Roman" w:cs="Times New Roman"/>
-          <w:sz w:val="40"/>
-          <w:szCs w:val="40"/>
-        </w:rPr>
-        <w:t>İletişim formu tasarım olarak oluşturuldu.</w:t>
-      </w:r>
-    </w:p>
-    <w:p>
-      <w:pPr>
-        <w:rPr>
-          <w:rFonts w:ascii="Times New Roman" w:hAnsi="Times New Roman" w:cs="Times New Roman"/>
-          <w:sz w:val="40"/>
-          <w:szCs w:val="40"/>
-        </w:rPr>
-      </w:pPr>
-    </w:p>
-    <w:p>
-      <w:pPr>
-        <w:rPr>
-          <w:rFonts w:ascii="Times New Roman" w:hAnsi="Times New Roman" w:cs="Times New Roman"/>
-          <w:sz w:val="40"/>
-          <w:szCs w:val="40"/>
-        </w:rPr>
-      </w:pPr>
-      <w:proofErr w:type="gramStart"/>
-      <w:r>
-        <w:rPr>
-          <w:rFonts w:ascii="Times New Roman" w:hAnsi="Times New Roman" w:cs="Times New Roman"/>
-          <w:color w:val="FF0000"/>
-          <w:sz w:val="40"/>
-          <w:szCs w:val="40"/>
-        </w:rPr>
-        <w:t>Mirasımız :</w:t>
-      </w:r>
-      <w:proofErr w:type="gramEnd"/>
-      <w:r>
-        <w:rPr>
-          <w:rFonts w:ascii="Times New Roman" w:hAnsi="Times New Roman" w:cs="Times New Roman"/>
-          <w:color w:val="FF0000"/>
-          <w:sz w:val="40"/>
-          <w:szCs w:val="40"/>
-        </w:rPr>
-        <w:t xml:space="preserve"> </w:t>
-      </w:r>
-      <w:r>
-        <w:rPr>
-          <w:rFonts w:ascii="Times New Roman" w:hAnsi="Times New Roman" w:cs="Times New Roman"/>
-          <w:sz w:val="40"/>
-          <w:szCs w:val="40"/>
-        </w:rPr>
-        <w:t xml:space="preserve">Mirasımız kısmı tamamen oluşturuldu. Sadece </w:t>
-      </w:r>
-      <w:proofErr w:type="spellStart"/>
-      <w:r>
-        <w:rPr>
-          <w:rFonts w:ascii="Times New Roman" w:hAnsi="Times New Roman" w:cs="Times New Roman"/>
-          <w:sz w:val="40"/>
-          <w:szCs w:val="40"/>
-        </w:rPr>
-        <w:t>navbar</w:t>
-      </w:r>
-      <w:proofErr w:type="spellEnd"/>
-      <w:r>
-        <w:rPr>
-          <w:rFonts w:ascii="Times New Roman" w:hAnsi="Times New Roman" w:cs="Times New Roman"/>
-          <w:sz w:val="40"/>
-          <w:szCs w:val="40"/>
-        </w:rPr>
-        <w:t xml:space="preserve"> kısmında belirli sorunlar var.</w:t>
-      </w:r>
-    </w:p>
-    <w:p>
-      <w:pPr>
-        <w:rPr>
-          <w:rFonts w:ascii="Times New Roman" w:hAnsi="Times New Roman" w:cs="Times New Roman"/>
-          <w:sz w:val="40"/>
-          <w:szCs w:val="40"/>
-        </w:rPr>
-      </w:pPr>
-    </w:p>
-    <w:p>
-      <w:pPr>
-        <w:rPr>
-          <w:rFonts w:ascii="Times New Roman" w:hAnsi="Times New Roman" w:cs="Times New Roman"/>
-          <w:sz w:val="40"/>
-          <w:szCs w:val="40"/>
-        </w:rPr>
-      </w:pPr>
-      <w:proofErr w:type="gramStart"/>
-      <w:r>
-        <w:rPr>
-          <w:rFonts w:ascii="Times New Roman" w:hAnsi="Times New Roman" w:cs="Times New Roman"/>
-          <w:color w:val="FF0000"/>
-          <w:sz w:val="40"/>
-          <w:szCs w:val="40"/>
-        </w:rPr>
-        <w:t>Şehrim :</w:t>
-      </w:r>
-      <w:proofErr w:type="gramEnd"/>
-      <w:r>
-        <w:rPr>
-          <w:rFonts w:ascii="Times New Roman" w:hAnsi="Times New Roman" w:cs="Times New Roman"/>
-          <w:color w:val="FF0000"/>
-          <w:sz w:val="40"/>
-          <w:szCs w:val="40"/>
-        </w:rPr>
-        <w:t xml:space="preserve"> </w:t>
-      </w:r>
-      <w:r>
-        <w:rPr>
-          <w:rFonts w:ascii="Times New Roman" w:hAnsi="Times New Roman" w:cs="Times New Roman"/>
-          <w:sz w:val="40"/>
-          <w:szCs w:val="40"/>
-        </w:rPr>
-        <w:t>Şehrim kısmının küçük bir tasarım kısmı yapıldı.</w:t>
+        <w:t xml:space="preserve">Şehrim : </w:t>
+      </w:r>
+      <w:r>
+        <w:rPr>
+          <w:rFonts w:ascii="Times New Roman" w:hAnsi="Times New Roman" w:cs="Times New Roman"/>
+          <w:sz w:val="40"/>
+          <w:szCs w:val="40"/>
+        </w:rPr>
+        <w:t xml:space="preserve">Şehrim kısmının </w:t>
+      </w:r>
+      <w:r>
+        <w:rPr>
+          <w:rFonts w:ascii="Times New Roman" w:hAnsi="Times New Roman" w:cs="Times New Roman"/>
+          <w:sz w:val="40"/>
+          <w:szCs w:val="40"/>
+        </w:rPr>
+        <w:t>tasarım kısmı yapıldı. Slider ve linkleme eksik.</w:t>
       </w:r>
     </w:p>
     <w:p>

</xml_diff>

<commit_message>
ilgi alanlarım kısmı dışında diğerleri yapıldı.
</commit_message>
<xml_diff>
--- a/bilgi.docx
+++ b/bilgi.docx
@@ -5,16 +5,42 @@
     <w:p>
       <w:pPr>
         <w:rPr>
-          <w:sz w:val="40"/>
-          <w:szCs w:val="40"/>
-        </w:rPr>
-      </w:pPr>
-      <w:r>
-        <w:rPr>
-          <w:sz w:val="40"/>
-          <w:szCs w:val="40"/>
-        </w:rPr>
-        <w:t xml:space="preserve">Github linki : </w:t>
+          <w:rStyle w:val="Kpr"/>
+          <w:sz w:val="40"/>
+          <w:szCs w:val="40"/>
+        </w:rPr>
+      </w:pPr>
+      <w:proofErr w:type="spellStart"/>
+      <w:r>
+        <w:rPr>
+          <w:sz w:val="40"/>
+          <w:szCs w:val="40"/>
+        </w:rPr>
+        <w:t>Github</w:t>
+      </w:r>
+      <w:proofErr w:type="spellEnd"/>
+      <w:r>
+        <w:rPr>
+          <w:sz w:val="40"/>
+          <w:szCs w:val="40"/>
+        </w:rPr>
+        <w:t xml:space="preserve"> </w:t>
+      </w:r>
+      <w:proofErr w:type="gramStart"/>
+      <w:r>
+        <w:rPr>
+          <w:sz w:val="40"/>
+          <w:szCs w:val="40"/>
+        </w:rPr>
+        <w:t>linki :</w:t>
+      </w:r>
+      <w:proofErr w:type="gramEnd"/>
+      <w:r>
+        <w:rPr>
+          <w:sz w:val="40"/>
+          <w:szCs w:val="40"/>
+        </w:rPr>
+        <w:t xml:space="preserve"> </w:t>
       </w:r>
       <w:hyperlink r:id="rId4" w:history="1">
         <w:r>
@@ -30,25 +56,107 @@
     <w:p>
       <w:pPr>
         <w:rPr>
-          <w:sz w:val="40"/>
-          <w:szCs w:val="40"/>
-        </w:rPr>
-      </w:pPr>
-    </w:p>
-    <w:p>
-      <w:pPr>
-        <w:rPr>
-          <w:sz w:val="40"/>
-          <w:szCs w:val="40"/>
-        </w:rPr>
-      </w:pPr>
-      <w:r>
-        <w:rPr>
-          <w:color w:val="FF0000"/>
-          <w:sz w:val="40"/>
-          <w:szCs w:val="40"/>
-        </w:rPr>
-        <w:t xml:space="preserve">Ana Sayfa : </w:t>
+          <w:rStyle w:val="Kpr"/>
+          <w:sz w:val="40"/>
+          <w:szCs w:val="40"/>
+        </w:rPr>
+      </w:pPr>
+    </w:p>
+    <w:p>
+      <w:pPr>
+        <w:rPr>
+          <w:sz w:val="40"/>
+          <w:szCs w:val="40"/>
+          <w:u w:val="single"/>
+        </w:rPr>
+      </w:pPr>
+      <w:r>
+        <w:rPr>
+          <w:rStyle w:val="Kpr"/>
+          <w:color w:val="auto"/>
+          <w:sz w:val="40"/>
+          <w:szCs w:val="40"/>
+        </w:rPr>
+        <w:t xml:space="preserve">Sitenin İnternetteki host alınmış </w:t>
+      </w:r>
+      <w:proofErr w:type="gramStart"/>
+      <w:r>
+        <w:rPr>
+          <w:rStyle w:val="Kpr"/>
+          <w:color w:val="auto"/>
+          <w:sz w:val="40"/>
+          <w:szCs w:val="40"/>
+        </w:rPr>
+        <w:t xml:space="preserve">linki </w:t>
+      </w:r>
+      <w:r>
+        <w:rPr>
+          <w:rStyle w:val="Kpr"/>
+          <w:color w:val="auto"/>
+          <w:sz w:val="40"/>
+          <w:szCs w:val="40"/>
+        </w:rPr>
+        <w:t>:</w:t>
+      </w:r>
+      <w:proofErr w:type="gramEnd"/>
+      <w:r>
+        <w:rPr>
+          <w:rStyle w:val="Kpr"/>
+          <w:color w:val="auto"/>
+          <w:sz w:val="40"/>
+          <w:szCs w:val="40"/>
+        </w:rPr>
+        <w:t xml:space="preserve"> </w:t>
+      </w:r>
+      <w:r>
+        <w:rPr>
+          <w:rStyle w:val="Kpr"/>
+          <w:sz w:val="40"/>
+          <w:szCs w:val="40"/>
+        </w:rPr>
+        <w:t>https://cosmic-bublanina-1a4969.netlify.app</w:t>
+      </w:r>
+    </w:p>
+    <w:p>
+      <w:pPr>
+        <w:rPr>
+          <w:sz w:val="40"/>
+          <w:szCs w:val="40"/>
+        </w:rPr>
+      </w:pPr>
+    </w:p>
+    <w:p>
+      <w:pPr>
+        <w:rPr>
+          <w:sz w:val="40"/>
+          <w:szCs w:val="40"/>
+        </w:rPr>
+      </w:pPr>
+      <w:r>
+        <w:rPr>
+          <w:color w:val="FF0000"/>
+          <w:sz w:val="40"/>
+          <w:szCs w:val="40"/>
+        </w:rPr>
+        <w:t xml:space="preserve">Ana </w:t>
+      </w:r>
+      <w:proofErr w:type="gramStart"/>
+      <w:r>
+        <w:rPr>
+          <w:color w:val="FF0000"/>
+          <w:sz w:val="40"/>
+          <w:szCs w:val="40"/>
+        </w:rPr>
+        <w:t>Sayfa :</w:t>
+      </w:r>
+      <w:proofErr w:type="gramEnd"/>
+      <w:r>
+        <w:rPr>
+          <w:color w:val="FF0000"/>
+          <w:sz w:val="40"/>
+          <w:szCs w:val="40"/>
+        </w:rPr>
+        <w:t xml:space="preserve"> </w:t>
       </w:r>
       <w:r>
         <w:rPr>
@@ -90,6 +198,7 @@
           <w:szCs w:val="40"/>
         </w:rPr>
       </w:pPr>
+      <w:proofErr w:type="gramStart"/>
       <w:r>
         <w:rPr>
           <w:color w:val="FF0000"/>
@@ -98,6 +207,7 @@
         </w:rPr>
         <w:t>Özgeçmiş :</w:t>
       </w:r>
+      <w:proofErr w:type="gramEnd"/>
       <w:r>
         <w:rPr>
           <w:sz w:val="40"/>
@@ -131,14 +241,25 @@
           <w:szCs w:val="40"/>
         </w:rPr>
       </w:pPr>
-      <w:r>
-        <w:rPr>
-          <w:rFonts w:ascii="Times New Roman" w:hAnsi="Times New Roman" w:cs="Times New Roman"/>
-          <w:color w:val="FF0000"/>
-          <w:sz w:val="40"/>
-          <w:szCs w:val="40"/>
-        </w:rPr>
-        <w:t xml:space="preserve">Login : </w:t>
+      <w:proofErr w:type="gramStart"/>
+      <w:r>
+        <w:rPr>
+          <w:rFonts w:ascii="Times New Roman" w:hAnsi="Times New Roman" w:cs="Times New Roman"/>
+          <w:color w:val="FF0000"/>
+          <w:sz w:val="40"/>
+          <w:szCs w:val="40"/>
+        </w:rPr>
+        <w:t>Login :</w:t>
+      </w:r>
+      <w:proofErr w:type="gramEnd"/>
+      <w:r>
+        <w:rPr>
+          <w:rFonts w:ascii="Times New Roman" w:hAnsi="Times New Roman" w:cs="Times New Roman"/>
+          <w:color w:val="FF0000"/>
+          <w:sz w:val="40"/>
+          <w:szCs w:val="40"/>
+        </w:rPr>
+        <w:t xml:space="preserve"> </w:t>
       </w:r>
       <w:r>
         <w:rPr>
@@ -166,14 +287,25 @@
           <w:szCs w:val="40"/>
         </w:rPr>
       </w:pPr>
-      <w:r>
-        <w:rPr>
-          <w:rFonts w:ascii="Times New Roman" w:hAnsi="Times New Roman" w:cs="Times New Roman"/>
-          <w:color w:val="FF0000"/>
-          <w:sz w:val="40"/>
-          <w:szCs w:val="40"/>
-        </w:rPr>
-        <w:t xml:space="preserve">İletişim : </w:t>
+      <w:proofErr w:type="gramStart"/>
+      <w:r>
+        <w:rPr>
+          <w:rFonts w:ascii="Times New Roman" w:hAnsi="Times New Roman" w:cs="Times New Roman"/>
+          <w:color w:val="FF0000"/>
+          <w:sz w:val="40"/>
+          <w:szCs w:val="40"/>
+        </w:rPr>
+        <w:t>İletişim :</w:t>
+      </w:r>
+      <w:proofErr w:type="gramEnd"/>
+      <w:r>
+        <w:rPr>
+          <w:rFonts w:ascii="Times New Roman" w:hAnsi="Times New Roman" w:cs="Times New Roman"/>
+          <w:color w:val="FF0000"/>
+          <w:sz w:val="40"/>
+          <w:szCs w:val="40"/>
+        </w:rPr>
+        <w:t xml:space="preserve"> </w:t>
       </w:r>
       <w:r>
         <w:rPr>
@@ -201,49 +333,89 @@
           <w:szCs w:val="40"/>
         </w:rPr>
       </w:pPr>
-      <w:r>
-        <w:rPr>
-          <w:rFonts w:ascii="Times New Roman" w:hAnsi="Times New Roman" w:cs="Times New Roman"/>
-          <w:color w:val="FF0000"/>
-          <w:sz w:val="40"/>
-          <w:szCs w:val="40"/>
-        </w:rPr>
-        <w:t xml:space="preserve">Mirasımız : </w:t>
-      </w:r>
-      <w:r>
-        <w:rPr>
-          <w:rFonts w:ascii="Times New Roman" w:hAnsi="Times New Roman" w:cs="Times New Roman"/>
-          <w:sz w:val="40"/>
-          <w:szCs w:val="40"/>
-        </w:rPr>
-        <w:t>Mirasımız kısmı tamamen oluşturuldu. Sadece navbar kısmında belirli sorunlar var.</w:t>
-      </w:r>
-    </w:p>
-    <w:p>
-      <w:pPr>
-        <w:rPr>
-          <w:rFonts w:ascii="Times New Roman" w:hAnsi="Times New Roman" w:cs="Times New Roman"/>
-          <w:sz w:val="40"/>
-          <w:szCs w:val="40"/>
-        </w:rPr>
-      </w:pPr>
-    </w:p>
-    <w:p>
-      <w:pPr>
-        <w:rPr>
-          <w:rFonts w:ascii="Times New Roman" w:hAnsi="Times New Roman" w:cs="Times New Roman"/>
-          <w:sz w:val="40"/>
-          <w:szCs w:val="40"/>
-        </w:rPr>
-      </w:pPr>
-      <w:r>
-        <w:rPr>
-          <w:rFonts w:ascii="Times New Roman" w:hAnsi="Times New Roman" w:cs="Times New Roman"/>
-          <w:color w:val="FF0000"/>
-          <w:sz w:val="40"/>
-          <w:szCs w:val="40"/>
-        </w:rPr>
-        <w:t xml:space="preserve">Şehrim : </w:t>
+      <w:proofErr w:type="gramStart"/>
+      <w:r>
+        <w:rPr>
+          <w:rFonts w:ascii="Times New Roman" w:hAnsi="Times New Roman" w:cs="Times New Roman"/>
+          <w:color w:val="FF0000"/>
+          <w:sz w:val="40"/>
+          <w:szCs w:val="40"/>
+        </w:rPr>
+        <w:t>Mirasımız :</w:t>
+      </w:r>
+      <w:proofErr w:type="gramEnd"/>
+      <w:r>
+        <w:rPr>
+          <w:rFonts w:ascii="Times New Roman" w:hAnsi="Times New Roman" w:cs="Times New Roman"/>
+          <w:color w:val="FF0000"/>
+          <w:sz w:val="40"/>
+          <w:szCs w:val="40"/>
+        </w:rPr>
+        <w:t xml:space="preserve"> </w:t>
+      </w:r>
+      <w:r>
+        <w:rPr>
+          <w:rFonts w:ascii="Times New Roman" w:hAnsi="Times New Roman" w:cs="Times New Roman"/>
+          <w:sz w:val="40"/>
+          <w:szCs w:val="40"/>
+        </w:rPr>
+        <w:t xml:space="preserve">Mirasımız kısmı tamamen oluşturuldu. Sadece </w:t>
+      </w:r>
+      <w:proofErr w:type="spellStart"/>
+      <w:r>
+        <w:rPr>
+          <w:rFonts w:ascii="Times New Roman" w:hAnsi="Times New Roman" w:cs="Times New Roman"/>
+          <w:sz w:val="40"/>
+          <w:szCs w:val="40"/>
+        </w:rPr>
+        <w:t>navbar</w:t>
+      </w:r>
+      <w:proofErr w:type="spellEnd"/>
+      <w:r>
+        <w:rPr>
+          <w:rFonts w:ascii="Times New Roman" w:hAnsi="Times New Roman" w:cs="Times New Roman"/>
+          <w:sz w:val="40"/>
+          <w:szCs w:val="40"/>
+        </w:rPr>
+        <w:t xml:space="preserve"> kısmında belirli sorunlar var.</w:t>
+      </w:r>
+    </w:p>
+    <w:p>
+      <w:pPr>
+        <w:rPr>
+          <w:rFonts w:ascii="Times New Roman" w:hAnsi="Times New Roman" w:cs="Times New Roman"/>
+          <w:sz w:val="40"/>
+          <w:szCs w:val="40"/>
+        </w:rPr>
+      </w:pPr>
+    </w:p>
+    <w:p>
+      <w:pPr>
+        <w:rPr>
+          <w:rFonts w:ascii="Times New Roman" w:hAnsi="Times New Roman" w:cs="Times New Roman"/>
+          <w:sz w:val="40"/>
+          <w:szCs w:val="40"/>
+        </w:rPr>
+      </w:pPr>
+      <w:proofErr w:type="gramStart"/>
+      <w:r>
+        <w:rPr>
+          <w:rFonts w:ascii="Times New Roman" w:hAnsi="Times New Roman" w:cs="Times New Roman"/>
+          <w:color w:val="FF0000"/>
+          <w:sz w:val="40"/>
+          <w:szCs w:val="40"/>
+        </w:rPr>
+        <w:t>Şehrim :</w:t>
+      </w:r>
+      <w:proofErr w:type="gramEnd"/>
+      <w:r>
+        <w:rPr>
+          <w:rFonts w:ascii="Times New Roman" w:hAnsi="Times New Roman" w:cs="Times New Roman"/>
+          <w:color w:val="FF0000"/>
+          <w:sz w:val="40"/>
+          <w:szCs w:val="40"/>
+        </w:rPr>
+        <w:t xml:space="preserve"> </w:t>
       </w:r>
       <w:r>
         <w:rPr>
@@ -259,7 +431,92 @@
           <w:sz w:val="40"/>
           <w:szCs w:val="40"/>
         </w:rPr>
-        <w:t>tasarım kısmı yapıldı. Slider ve linkleme eksik.</w:t>
+        <w:t xml:space="preserve">tasarım kısmı yapıldı. </w:t>
+      </w:r>
+      <w:proofErr w:type="spellStart"/>
+      <w:r>
+        <w:rPr>
+          <w:rFonts w:ascii="Times New Roman" w:hAnsi="Times New Roman" w:cs="Times New Roman"/>
+          <w:sz w:val="40"/>
+          <w:szCs w:val="40"/>
+        </w:rPr>
+        <w:t>Slider</w:t>
+      </w:r>
+      <w:proofErr w:type="spellEnd"/>
+      <w:r>
+        <w:rPr>
+          <w:rFonts w:ascii="Times New Roman" w:hAnsi="Times New Roman" w:cs="Times New Roman"/>
+          <w:sz w:val="40"/>
+          <w:szCs w:val="40"/>
+        </w:rPr>
+        <w:t xml:space="preserve"> ve </w:t>
+      </w:r>
+      <w:proofErr w:type="spellStart"/>
+      <w:r>
+        <w:rPr>
+          <w:rFonts w:ascii="Times New Roman" w:hAnsi="Times New Roman" w:cs="Times New Roman"/>
+          <w:sz w:val="40"/>
+          <w:szCs w:val="40"/>
+        </w:rPr>
+        <w:t>linkleme</w:t>
+      </w:r>
+      <w:proofErr w:type="spellEnd"/>
+      <w:r>
+        <w:rPr>
+          <w:rFonts w:ascii="Times New Roman" w:hAnsi="Times New Roman" w:cs="Times New Roman"/>
+          <w:sz w:val="40"/>
+          <w:szCs w:val="40"/>
+        </w:rPr>
+        <w:t xml:space="preserve"> işlemleri yapıldı</w:t>
+      </w:r>
+    </w:p>
+    <w:p>
+      <w:pPr>
+        <w:rPr>
+          <w:rFonts w:ascii="Times New Roman" w:hAnsi="Times New Roman" w:cs="Times New Roman"/>
+          <w:color w:val="FF0000"/>
+          <w:sz w:val="40"/>
+          <w:szCs w:val="40"/>
+        </w:rPr>
+      </w:pPr>
+      <w:r>
+        <w:rPr>
+          <w:rFonts w:ascii="Times New Roman" w:hAnsi="Times New Roman" w:cs="Times New Roman"/>
+          <w:color w:val="FF0000"/>
+          <w:sz w:val="40"/>
+          <w:szCs w:val="40"/>
+        </w:rPr>
+        <w:lastRenderedPageBreak/>
+        <w:t xml:space="preserve">İlgi </w:t>
+      </w:r>
+      <w:proofErr w:type="gramStart"/>
+      <w:r>
+        <w:rPr>
+          <w:rFonts w:ascii="Times New Roman" w:hAnsi="Times New Roman" w:cs="Times New Roman"/>
+          <w:color w:val="FF0000"/>
+          <w:sz w:val="40"/>
+          <w:szCs w:val="40"/>
+        </w:rPr>
+        <w:t>alanlarım :</w:t>
+      </w:r>
+      <w:proofErr w:type="gramEnd"/>
+      <w:r>
+        <w:rPr>
+          <w:rFonts w:ascii="Times New Roman" w:hAnsi="Times New Roman" w:cs="Times New Roman"/>
+          <w:color w:val="FF0000"/>
+          <w:sz w:val="40"/>
+          <w:szCs w:val="40"/>
+        </w:rPr>
+        <w:t xml:space="preserve"> </w:t>
+      </w:r>
+      <w:r>
+        <w:rPr>
+          <w:rFonts w:ascii="Times New Roman" w:hAnsi="Times New Roman" w:cs="Times New Roman"/>
+          <w:color w:val="000000" w:themeColor="text1"/>
+          <w:sz w:val="40"/>
+          <w:szCs w:val="40"/>
+        </w:rPr>
+        <w:t>İlgi alanlarım kısmını yapamadım.</w:t>
       </w:r>
     </w:p>
     <w:p>

</xml_diff>